<commit_message>
Projekt 1 - dodanie uklady stron
</commit_message>
<xml_diff>
--- a/projekt-1/Projekt1.docx
+++ b/projekt-1/Projekt1.docx
@@ -871,9 +871,482 @@
         <w:t>- Kontakt</w:t>
       </w:r>
     </w:p>
+    <w:p>
+      <w:pPr>
+        <w:pStyle w:val="Treść"/>
+        <w:bidi w:val="0"/>
+      </w:pPr>
+      <w:r>
+        <w:rPr>
+          <w:rtl w:val="0"/>
+        </w:rPr>
+        <w:t>6. Uk</w:t>
+      </w:r>
+      <w:r>
+        <w:rPr>
+          <w:rtl w:val="0"/>
+        </w:rPr>
+        <w:t>ł</w:t>
+      </w:r>
+      <w:r>
+        <w:rPr>
+          <w:rtl w:val="0"/>
+        </w:rPr>
+        <w:t>ad stron</w:t>
+      </w:r>
+    </w:p>
+    <w:p>
+      <w:pPr>
+        <w:pStyle w:val="Treść"/>
+        <w:bidi w:val="0"/>
+      </w:pPr>
+    </w:p>
+    <w:p>
+      <w:pPr>
+        <w:pStyle w:val="Treść"/>
+        <w:bidi w:val="0"/>
+      </w:pPr>
+      <w:r>
+        <w:rPr>
+          <w:rtl w:val="0"/>
+        </w:rPr>
+        <w:tab/>
+        <w:t>Desktop</w:t>
+      </w:r>
+      <w:r>
+        <w:drawing xmlns:a="http://schemas.openxmlformats.org/drawingml/2006/main">
+          <wp:anchor distT="152400" distB="152400" distL="152400" distR="152400" simplePos="0" relativeHeight="251659264" behindDoc="0" locked="0" layoutInCell="1" allowOverlap="1">
+            <wp:simplePos x="0" y="0"/>
+            <wp:positionH relativeFrom="margin">
+              <wp:posOffset>-6349</wp:posOffset>
+            </wp:positionH>
+            <wp:positionV relativeFrom="line">
+              <wp:posOffset>255359</wp:posOffset>
+            </wp:positionV>
+            <wp:extent cx="5030696" cy="3577384"/>
+            <wp:effectExtent l="0" t="0" r="0" b="0"/>
+            <wp:wrapThrough wrapText="bothSides" distL="152400" distR="152400">
+              <wp:wrapPolygon edited="1">
+                <wp:start x="0" y="0"/>
+                <wp:lineTo x="21621" y="0"/>
+                <wp:lineTo x="21621" y="21624"/>
+                <wp:lineTo x="0" y="21624"/>
+                <wp:lineTo x="0" y="0"/>
+              </wp:wrapPolygon>
+            </wp:wrapThrough>
+            <wp:docPr id="1073741825" name="officeArt object" descr="Obrazek"/>
+            <wp:cNvGraphicFramePr/>
+            <a:graphic xmlns:a="http://schemas.openxmlformats.org/drawingml/2006/main">
+              <a:graphicData uri="http://schemas.openxmlformats.org/drawingml/2006/picture">
+                <pic:pic xmlns:pic="http://schemas.openxmlformats.org/drawingml/2006/picture">
+                  <pic:nvPicPr>
+                    <pic:cNvPr id="1073741825" name="Obrazek" descr="Obrazek"/>
+                    <pic:cNvPicPr>
+                      <a:picLocks noChangeAspect="1"/>
+                    </pic:cNvPicPr>
+                  </pic:nvPicPr>
+                  <pic:blipFill>
+                    <a:blip r:embed="rId4">
+                      <a:extLst/>
+                    </a:blip>
+                    <a:stretch>
+                      <a:fillRect/>
+                    </a:stretch>
+                  </pic:blipFill>
+                  <pic:spPr>
+                    <a:xfrm>
+                      <a:off x="0" y="0"/>
+                      <a:ext cx="5030696" cy="3577384"/>
+                    </a:xfrm>
+                    <a:prstGeom prst="rect">
+                      <a:avLst/>
+                    </a:prstGeom>
+                    <a:ln w="12700" cap="flat">
+                      <a:noFill/>
+                      <a:miter lim="400000"/>
+                    </a:ln>
+                    <a:effectLst/>
+                  </pic:spPr>
+                </pic:pic>
+              </a:graphicData>
+            </a:graphic>
+          </wp:anchor>
+        </w:drawing>
+      </w:r>
+    </w:p>
+    <w:p>
+      <w:pPr>
+        <w:pStyle w:val="Treść"/>
+        <w:bidi w:val="0"/>
+      </w:pPr>
+      <w:r>
+        <w:tab/>
+      </w:r>
+    </w:p>
+    <w:p>
+      <w:pPr>
+        <w:pStyle w:val="Treść"/>
+        <w:bidi w:val="0"/>
+      </w:pPr>
+    </w:p>
+    <w:p>
+      <w:pPr>
+        <w:pStyle w:val="Treść"/>
+        <w:bidi w:val="0"/>
+      </w:pPr>
+    </w:p>
+    <w:p>
+      <w:pPr>
+        <w:pStyle w:val="Treść"/>
+        <w:bidi w:val="0"/>
+      </w:pPr>
+    </w:p>
+    <w:p>
+      <w:pPr>
+        <w:pStyle w:val="Treść"/>
+        <w:bidi w:val="0"/>
+      </w:pPr>
+    </w:p>
+    <w:p>
+      <w:pPr>
+        <w:pStyle w:val="Treść"/>
+        <w:bidi w:val="0"/>
+      </w:pPr>
+    </w:p>
+    <w:p>
+      <w:pPr>
+        <w:pStyle w:val="Treść"/>
+        <w:bidi w:val="0"/>
+      </w:pPr>
+    </w:p>
+    <w:p>
+      <w:pPr>
+        <w:pStyle w:val="Treść"/>
+        <w:bidi w:val="0"/>
+      </w:pPr>
+    </w:p>
+    <w:p>
+      <w:pPr>
+        <w:pStyle w:val="Treść"/>
+        <w:bidi w:val="0"/>
+      </w:pPr>
+    </w:p>
+    <w:p>
+      <w:pPr>
+        <w:pStyle w:val="Treść"/>
+        <w:bidi w:val="0"/>
+      </w:pPr>
+    </w:p>
+    <w:p>
+      <w:pPr>
+        <w:pStyle w:val="Treść"/>
+        <w:bidi w:val="0"/>
+      </w:pPr>
+    </w:p>
+    <w:p>
+      <w:pPr>
+        <w:pStyle w:val="Treść"/>
+        <w:bidi w:val="0"/>
+      </w:pPr>
+    </w:p>
+    <w:p>
+      <w:pPr>
+        <w:pStyle w:val="Treść"/>
+        <w:bidi w:val="0"/>
+      </w:pPr>
+    </w:p>
+    <w:p>
+      <w:pPr>
+        <w:pStyle w:val="Treść"/>
+        <w:bidi w:val="0"/>
+      </w:pPr>
+    </w:p>
+    <w:p>
+      <w:pPr>
+        <w:pStyle w:val="Treść"/>
+        <w:bidi w:val="0"/>
+      </w:pPr>
+    </w:p>
+    <w:p>
+      <w:pPr>
+        <w:pStyle w:val="Treść"/>
+        <w:bidi w:val="0"/>
+      </w:pPr>
+    </w:p>
+    <w:p>
+      <w:pPr>
+        <w:pStyle w:val="Treść"/>
+        <w:bidi w:val="0"/>
+      </w:pPr>
+    </w:p>
+    <w:p>
+      <w:pPr>
+        <w:pStyle w:val="Treść"/>
+        <w:bidi w:val="0"/>
+      </w:pPr>
+    </w:p>
+    <w:p>
+      <w:pPr>
+        <w:pStyle w:val="Treść"/>
+        <w:bidi w:val="0"/>
+      </w:pPr>
+    </w:p>
+    <w:p>
+      <w:pPr>
+        <w:pStyle w:val="Treść"/>
+        <w:bidi w:val="0"/>
+      </w:pPr>
+    </w:p>
+    <w:p>
+      <w:pPr>
+        <w:pStyle w:val="Treść"/>
+        <w:bidi w:val="0"/>
+      </w:pPr>
+    </w:p>
+    <w:p>
+      <w:pPr>
+        <w:pStyle w:val="Treść"/>
+        <w:bidi w:val="0"/>
+      </w:pPr>
+    </w:p>
+    <w:p>
+      <w:pPr>
+        <w:pStyle w:val="Treść"/>
+        <w:bidi w:val="0"/>
+      </w:pPr>
+    </w:p>
+    <w:p>
+      <w:pPr>
+        <w:pStyle w:val="Treść"/>
+        <w:bidi w:val="0"/>
+      </w:pPr>
+    </w:p>
+    <w:p>
+      <w:pPr>
+        <w:pStyle w:val="Treść"/>
+        <w:bidi w:val="0"/>
+      </w:pPr>
+    </w:p>
+    <w:p>
+      <w:pPr>
+        <w:pStyle w:val="Treść"/>
+        <w:bidi w:val="0"/>
+      </w:pPr>
+    </w:p>
+    <w:p>
+      <w:pPr>
+        <w:pStyle w:val="Treść"/>
+        <w:bidi w:val="0"/>
+      </w:pPr>
+    </w:p>
+    <w:p>
+      <w:pPr>
+        <w:pStyle w:val="Treść"/>
+        <w:bidi w:val="0"/>
+      </w:pPr>
+      <w:r>
+        <w:rPr>
+          <w:rtl w:val="0"/>
+        </w:rPr>
+        <w:t xml:space="preserve">Mobile                                           </w:t>
+      </w:r>
+      <w:r>
+        <w:rPr>
+          <w:rtl w:val="0"/>
+          <w:lang w:val="it-IT"/>
+        </w:rPr>
+        <w:t>Mobile</w:t>
+      </w:r>
+      <w:r>
+        <w:rPr>
+          <w:rtl w:val="0"/>
+        </w:rPr>
+        <w:t xml:space="preserve"> - Otwarte menu                Mobile - Otwarty koszyk</w:t>
+      </w:r>
+      <w:r>
+        <w:drawing xmlns:a="http://schemas.openxmlformats.org/drawingml/2006/main">
+          <wp:anchor distT="152400" distB="152400" distL="152400" distR="152400" simplePos="0" relativeHeight="251660288" behindDoc="0" locked="0" layoutInCell="1" allowOverlap="1">
+            <wp:simplePos x="0" y="0"/>
+            <wp:positionH relativeFrom="margin">
+              <wp:posOffset>-6350</wp:posOffset>
+            </wp:positionH>
+            <wp:positionV relativeFrom="line">
+              <wp:posOffset>505796</wp:posOffset>
+            </wp:positionV>
+            <wp:extent cx="1963362" cy="3490420"/>
+            <wp:effectExtent l="0" t="0" r="0" b="0"/>
+            <wp:wrapThrough wrapText="bothSides" distL="152400" distR="152400">
+              <wp:wrapPolygon edited="1">
+                <wp:start x="0" y="0"/>
+                <wp:lineTo x="21600" y="0"/>
+                <wp:lineTo x="21600" y="21600"/>
+                <wp:lineTo x="0" y="21600"/>
+                <wp:lineTo x="0" y="0"/>
+              </wp:wrapPolygon>
+            </wp:wrapThrough>
+            <wp:docPr id="1073741826" name="officeArt object" descr="Obrazek"/>
+            <wp:cNvGraphicFramePr/>
+            <a:graphic xmlns:a="http://schemas.openxmlformats.org/drawingml/2006/main">
+              <a:graphicData uri="http://schemas.openxmlformats.org/drawingml/2006/picture">
+                <pic:pic xmlns:pic="http://schemas.openxmlformats.org/drawingml/2006/picture">
+                  <pic:nvPicPr>
+                    <pic:cNvPr id="1073741826" name="Obrazek" descr="Obrazek"/>
+                    <pic:cNvPicPr>
+                      <a:picLocks noChangeAspect="1"/>
+                    </pic:cNvPicPr>
+                  </pic:nvPicPr>
+                  <pic:blipFill>
+                    <a:blip r:embed="rId5">
+                      <a:extLst/>
+                    </a:blip>
+                    <a:stretch>
+                      <a:fillRect/>
+                    </a:stretch>
+                  </pic:blipFill>
+                  <pic:spPr>
+                    <a:xfrm>
+                      <a:off x="0" y="0"/>
+                      <a:ext cx="1963362" cy="3490420"/>
+                    </a:xfrm>
+                    <a:prstGeom prst="rect">
+                      <a:avLst/>
+                    </a:prstGeom>
+                    <a:ln w="12700" cap="flat">
+                      <a:noFill/>
+                      <a:miter lim="400000"/>
+                    </a:ln>
+                    <a:effectLst/>
+                  </pic:spPr>
+                </pic:pic>
+              </a:graphicData>
+            </a:graphic>
+          </wp:anchor>
+        </w:drawing>
+      </w:r>
+      <w:r>
+        <w:drawing xmlns:a="http://schemas.openxmlformats.org/drawingml/2006/main">
+          <wp:anchor distT="152400" distB="152400" distL="152400" distR="152400" simplePos="0" relativeHeight="251661312" behindDoc="0" locked="0" layoutInCell="1" allowOverlap="1">
+            <wp:simplePos x="0" y="0"/>
+            <wp:positionH relativeFrom="margin">
+              <wp:posOffset>2071997</wp:posOffset>
+            </wp:positionH>
+            <wp:positionV relativeFrom="line">
+              <wp:posOffset>505796</wp:posOffset>
+            </wp:positionV>
+            <wp:extent cx="1963362" cy="3490420"/>
+            <wp:effectExtent l="0" t="0" r="0" b="0"/>
+            <wp:wrapThrough wrapText="bothSides" distL="152400" distR="152400">
+              <wp:wrapPolygon edited="1">
+                <wp:start x="0" y="0"/>
+                <wp:lineTo x="21600" y="0"/>
+                <wp:lineTo x="21600" y="21600"/>
+                <wp:lineTo x="0" y="21600"/>
+                <wp:lineTo x="0" y="0"/>
+              </wp:wrapPolygon>
+            </wp:wrapThrough>
+            <wp:docPr id="1073741827" name="officeArt object" descr="Obrazek"/>
+            <wp:cNvGraphicFramePr/>
+            <a:graphic xmlns:a="http://schemas.openxmlformats.org/drawingml/2006/main">
+              <a:graphicData uri="http://schemas.openxmlformats.org/drawingml/2006/picture">
+                <pic:pic xmlns:pic="http://schemas.openxmlformats.org/drawingml/2006/picture">
+                  <pic:nvPicPr>
+                    <pic:cNvPr id="1073741827" name="Obrazek" descr="Obrazek"/>
+                    <pic:cNvPicPr>
+                      <a:picLocks noChangeAspect="1"/>
+                    </pic:cNvPicPr>
+                  </pic:nvPicPr>
+                  <pic:blipFill>
+                    <a:blip r:embed="rId6">
+                      <a:extLst/>
+                    </a:blip>
+                    <a:stretch>
+                      <a:fillRect/>
+                    </a:stretch>
+                  </pic:blipFill>
+                  <pic:spPr>
+                    <a:xfrm>
+                      <a:off x="0" y="0"/>
+                      <a:ext cx="1963362" cy="3490420"/>
+                    </a:xfrm>
+                    <a:prstGeom prst="rect">
+                      <a:avLst/>
+                    </a:prstGeom>
+                    <a:ln w="12700" cap="flat">
+                      <a:noFill/>
+                      <a:miter lim="400000"/>
+                    </a:ln>
+                    <a:effectLst/>
+                  </pic:spPr>
+                </pic:pic>
+              </a:graphicData>
+            </a:graphic>
+          </wp:anchor>
+        </w:drawing>
+      </w:r>
+      <w:r>
+        <w:drawing xmlns:a="http://schemas.openxmlformats.org/drawingml/2006/main">
+          <wp:anchor distT="152400" distB="152400" distL="152400" distR="152400" simplePos="0" relativeHeight="251662336" behindDoc="0" locked="0" layoutInCell="1" allowOverlap="1">
+            <wp:simplePos x="0" y="0"/>
+            <wp:positionH relativeFrom="margin">
+              <wp:posOffset>4150344</wp:posOffset>
+            </wp:positionH>
+            <wp:positionV relativeFrom="line">
+              <wp:posOffset>505796</wp:posOffset>
+            </wp:positionV>
+            <wp:extent cx="1963362" cy="3490420"/>
+            <wp:effectExtent l="0" t="0" r="0" b="0"/>
+            <wp:wrapThrough wrapText="bothSides" distL="152400" distR="152400">
+              <wp:wrapPolygon edited="1">
+                <wp:start x="0" y="0"/>
+                <wp:lineTo x="21600" y="0"/>
+                <wp:lineTo x="21600" y="21600"/>
+                <wp:lineTo x="0" y="21600"/>
+                <wp:lineTo x="0" y="0"/>
+              </wp:wrapPolygon>
+            </wp:wrapThrough>
+            <wp:docPr id="1073741828" name="officeArt object" descr="Obrazek"/>
+            <wp:cNvGraphicFramePr/>
+            <a:graphic xmlns:a="http://schemas.openxmlformats.org/drawingml/2006/main">
+              <a:graphicData uri="http://schemas.openxmlformats.org/drawingml/2006/picture">
+                <pic:pic xmlns:pic="http://schemas.openxmlformats.org/drawingml/2006/picture">
+                  <pic:nvPicPr>
+                    <pic:cNvPr id="1073741828" name="Obrazek" descr="Obrazek"/>
+                    <pic:cNvPicPr>
+                      <a:picLocks noChangeAspect="1"/>
+                    </pic:cNvPicPr>
+                  </pic:nvPicPr>
+                  <pic:blipFill>
+                    <a:blip r:embed="rId7">
+                      <a:extLst/>
+                    </a:blip>
+                    <a:stretch>
+                      <a:fillRect/>
+                    </a:stretch>
+                  </pic:blipFill>
+                  <pic:spPr>
+                    <a:xfrm>
+                      <a:off x="0" y="0"/>
+                      <a:ext cx="1963362" cy="3490420"/>
+                    </a:xfrm>
+                    <a:prstGeom prst="rect">
+                      <a:avLst/>
+                    </a:prstGeom>
+                    <a:ln w="12700" cap="flat">
+                      <a:noFill/>
+                      <a:miter lim="400000"/>
+                    </a:ln>
+                    <a:effectLst/>
+                  </pic:spPr>
+                </pic:pic>
+              </a:graphicData>
+            </a:graphic>
+          </wp:anchor>
+        </w:drawing>
+      </w:r>
+    </w:p>
     <w:sectPr>
-      <w:headerReference w:type="default" r:id="rId4"/>
-      <w:footerReference w:type="default" r:id="rId5"/>
+      <w:headerReference w:type="default" r:id="rId8"/>
+      <w:footerReference w:type="default" r:id="rId9"/>
       <w:pgSz w:w="11906" w:h="16838" w:orient="portrait"/>
       <w:pgMar w:top="1134" w:right="1134" w:bottom="1134" w:left="1134" w:header="709" w:footer="850"/>
       <w:bidi w:val="0"/>

</xml_diff>